<commit_message>
started with task 5
</commit_message>
<xml_diff>
--- a/Bogensberger_TTD.docx
+++ b/Bogensberger_TTD.docx
@@ -85,6 +85,12 @@
     </w:p>
     <w:sdt>
       <w:sdtPr>
+        <w:rPr>
+          <w:rFonts w:asciiTheme="minorHAnsi" w:eastAsiaTheme="minorHAnsi" w:hAnsiTheme="minorHAnsi" w:cstheme="minorBidi"/>
+          <w:sz w:val="22"/>
+          <w:szCs w:val="22"/>
+          <w:lang w:eastAsia="en-US"/>
+        </w:rPr>
         <w:id w:val="955988235"/>
         <w:docPartObj>
           <w:docPartGallery w:val="Table of Contents"/>
@@ -93,12 +99,8 @@
       </w:sdtPr>
       <w:sdtEndPr>
         <w:rPr>
-          <w:rFonts w:asciiTheme="minorHAnsi" w:eastAsiaTheme="minorHAnsi" w:hAnsiTheme="minorHAnsi" w:cstheme="minorBidi"/>
           <w:b/>
           <w:bCs/>
-          <w:sz w:val="22"/>
-          <w:szCs w:val="22"/>
-          <w:lang w:eastAsia="en-US"/>
         </w:rPr>
       </w:sdtEndPr>
       <w:sdtContent>
@@ -132,7 +134,7 @@
           <w:r>
             <w:fldChar w:fldCharType="separate"/>
           </w:r>
-          <w:hyperlink w:anchor="_Toc97739238" w:history="1">
+          <w:hyperlink w:anchor="_Toc97998912" w:history="1">
             <w:r>
               <w:rPr>
                 <w:rStyle w:val="Hyperlink"/>
@@ -174,7 +176,7 @@
                 <w:noProof/>
                 <w:webHidden/>
               </w:rPr>
-              <w:instrText xml:space="preserve"> PAGEREF _Toc97739238 \h </w:instrText>
+              <w:instrText xml:space="preserve"> PAGEREF _Toc97998912 \h </w:instrText>
             </w:r>
             <w:r>
               <w:rPr>
@@ -218,11 +220,12 @@
               <w:lang w:eastAsia="de-AT"/>
             </w:rPr>
           </w:pPr>
-          <w:hyperlink w:anchor="_Toc97739239" w:history="1">
+          <w:hyperlink w:anchor="_Toc97998913" w:history="1">
             <w:r>
               <w:rPr>
                 <w:rStyle w:val="Hyperlink"/>
                 <w:noProof/>
+                <w:lang w:val="en-US"/>
               </w:rPr>
               <w:t>2.1</w:t>
             </w:r>
@@ -238,6 +241,7 @@
               <w:rPr>
                 <w:rStyle w:val="Hyperlink"/>
                 <w:noProof/>
+                <w:lang w:val="en-US"/>
               </w:rPr>
               <w:t>Was ist Test Driven Development?</w:t>
             </w:r>
@@ -260,7 +264,7 @@
                 <w:noProof/>
                 <w:webHidden/>
               </w:rPr>
-              <w:instrText xml:space="preserve"> PAGEREF _Toc97739239 \h </w:instrText>
+              <w:instrText xml:space="preserve"> PAGEREF _Toc97998913 \h </w:instrText>
             </w:r>
             <w:r>
               <w:rPr>
@@ -304,7 +308,7 @@
               <w:lang w:eastAsia="de-AT"/>
             </w:rPr>
           </w:pPr>
-          <w:hyperlink w:anchor="_Toc97739240" w:history="1">
+          <w:hyperlink w:anchor="_Toc97998914" w:history="1">
             <w:r>
               <w:rPr>
                 <w:rStyle w:val="Hyperlink"/>
@@ -346,7 +350,7 @@
                 <w:noProof/>
                 <w:webHidden/>
               </w:rPr>
-              <w:instrText xml:space="preserve"> PAGEREF _Toc97739240 \h </w:instrText>
+              <w:instrText xml:space="preserve"> PAGEREF _Toc97998914 \h </w:instrText>
             </w:r>
             <w:r>
               <w:rPr>
@@ -390,7 +394,7 @@
               <w:lang w:eastAsia="de-AT"/>
             </w:rPr>
           </w:pPr>
-          <w:hyperlink w:anchor="_Toc97739241" w:history="1">
+          <w:hyperlink w:anchor="_Toc97998915" w:history="1">
             <w:r>
               <w:rPr>
                 <w:rStyle w:val="Hyperlink"/>
@@ -432,7 +436,7 @@
                 <w:noProof/>
                 <w:webHidden/>
               </w:rPr>
-              <w:instrText xml:space="preserve"> PAGEREF _Toc97739241 \h </w:instrText>
+              <w:instrText xml:space="preserve"> PAGEREF _Toc97998915 \h </w:instrText>
             </w:r>
             <w:r>
               <w:rPr>
@@ -476,7 +480,7 @@
               <w:lang w:eastAsia="de-AT"/>
             </w:rPr>
           </w:pPr>
-          <w:hyperlink w:anchor="_Toc97739242" w:history="1">
+          <w:hyperlink w:anchor="_Toc97998916" w:history="1">
             <w:r>
               <w:rPr>
                 <w:rStyle w:val="Hyperlink"/>
@@ -518,7 +522,7 @@
                 <w:noProof/>
                 <w:webHidden/>
               </w:rPr>
-              <w:instrText xml:space="preserve"> PAGEREF _Toc97739242 \h </w:instrText>
+              <w:instrText xml:space="preserve"> PAGEREF _Toc97998916 \h </w:instrText>
             </w:r>
             <w:r>
               <w:rPr>
@@ -562,7 +566,7 @@
               <w:lang w:eastAsia="de-AT"/>
             </w:rPr>
           </w:pPr>
-          <w:hyperlink w:anchor="_Toc97739243" w:history="1">
+          <w:hyperlink w:anchor="_Toc97998917" w:history="1">
             <w:r>
               <w:rPr>
                 <w:rStyle w:val="Hyperlink"/>
@@ -604,7 +608,7 @@
                 <w:noProof/>
                 <w:webHidden/>
               </w:rPr>
-              <w:instrText xml:space="preserve"> PAGEREF _Toc97739243 \h </w:instrText>
+              <w:instrText xml:space="preserve"> PAGEREF _Toc97998917 \h </w:instrText>
             </w:r>
             <w:r>
               <w:rPr>
@@ -648,7 +652,7 @@
               <w:lang w:eastAsia="de-AT"/>
             </w:rPr>
           </w:pPr>
-          <w:hyperlink w:anchor="_Toc97739244" w:history="1">
+          <w:hyperlink w:anchor="_Toc97998918" w:history="1">
             <w:r>
               <w:rPr>
                 <w:rStyle w:val="Hyperlink"/>
@@ -690,7 +694,7 @@
                 <w:noProof/>
                 <w:webHidden/>
               </w:rPr>
-              <w:instrText xml:space="preserve"> PAGEREF _Toc97739244 \h </w:instrText>
+              <w:instrText xml:space="preserve"> PAGEREF _Toc97998918 \h </w:instrText>
             </w:r>
             <w:r>
               <w:rPr>
@@ -734,7 +738,7 @@
               <w:lang w:eastAsia="de-AT"/>
             </w:rPr>
           </w:pPr>
-          <w:hyperlink w:anchor="_Toc97739245" w:history="1">
+          <w:hyperlink w:anchor="_Toc97998919" w:history="1">
             <w:r>
               <w:rPr>
                 <w:rStyle w:val="Hyperlink"/>
@@ -778,7 +782,7 @@
                 <w:noProof/>
                 <w:webHidden/>
               </w:rPr>
-              <w:instrText xml:space="preserve"> PAGEREF _Toc97739245 \h </w:instrText>
+              <w:instrText xml:space="preserve"> PAGEREF _Toc97998919 \h </w:instrText>
             </w:r>
             <w:r>
               <w:rPr>
@@ -822,7 +826,7 @@
               <w:lang w:eastAsia="de-AT"/>
             </w:rPr>
           </w:pPr>
-          <w:hyperlink w:anchor="_Toc97739246" w:history="1">
+          <w:hyperlink w:anchor="_Toc97998920" w:history="1">
             <w:r>
               <w:rPr>
                 <w:rStyle w:val="Hyperlink"/>
@@ -864,7 +868,7 @@
                 <w:noProof/>
                 <w:webHidden/>
               </w:rPr>
-              <w:instrText xml:space="preserve"> PAGEREF _Toc97739246 \h </w:instrText>
+              <w:instrText xml:space="preserve"> PAGEREF _Toc97998920 \h </w:instrText>
             </w:r>
             <w:r>
               <w:rPr>
@@ -908,7 +912,7 @@
               <w:lang w:eastAsia="de-AT"/>
             </w:rPr>
           </w:pPr>
-          <w:hyperlink w:anchor="_Toc97739247" w:history="1">
+          <w:hyperlink w:anchor="_Toc97998921" w:history="1">
             <w:r>
               <w:rPr>
                 <w:rStyle w:val="Hyperlink"/>
@@ -952,7 +956,7 @@
                 <w:noProof/>
                 <w:webHidden/>
               </w:rPr>
-              <w:instrText xml:space="preserve"> PAGEREF _Toc97739247 \h </w:instrText>
+              <w:instrText xml:space="preserve"> PAGEREF _Toc97998921 \h </w:instrText>
             </w:r>
             <w:r>
               <w:rPr>
@@ -996,7 +1000,7 @@
               <w:lang w:eastAsia="de-AT"/>
             </w:rPr>
           </w:pPr>
-          <w:hyperlink w:anchor="_Toc97739248" w:history="1">
+          <w:hyperlink w:anchor="_Toc97998922" w:history="1">
             <w:r>
               <w:rPr>
                 <w:rStyle w:val="Hyperlink"/>
@@ -1040,7 +1044,7 @@
                 <w:noProof/>
                 <w:webHidden/>
               </w:rPr>
-              <w:instrText xml:space="preserve"> PAGEREF _Toc97739248 \h </w:instrText>
+              <w:instrText xml:space="preserve"> PAGEREF _Toc97998922 \h </w:instrText>
             </w:r>
             <w:r>
               <w:rPr>
@@ -1084,7 +1088,7 @@
               <w:lang w:eastAsia="de-AT"/>
             </w:rPr>
           </w:pPr>
-          <w:hyperlink w:anchor="_Toc97739249" w:history="1">
+          <w:hyperlink w:anchor="_Toc97998923" w:history="1">
             <w:r>
               <w:rPr>
                 <w:rStyle w:val="Hyperlink"/>
@@ -1128,7 +1132,7 @@
                 <w:noProof/>
                 <w:webHidden/>
               </w:rPr>
-              <w:instrText xml:space="preserve"> PAGEREF _Toc97739249 \h </w:instrText>
+              <w:instrText xml:space="preserve"> PAGEREF _Toc97998923 \h </w:instrText>
             </w:r>
             <w:r>
               <w:rPr>
@@ -1172,7 +1176,7 @@
               <w:lang w:eastAsia="de-AT"/>
             </w:rPr>
           </w:pPr>
-          <w:hyperlink w:anchor="_Toc97739250" w:history="1">
+          <w:hyperlink w:anchor="_Toc97998924" w:history="1">
             <w:r>
               <w:rPr>
                 <w:rStyle w:val="Hyperlink"/>
@@ -1216,7 +1220,7 @@
                 <w:noProof/>
                 <w:webHidden/>
               </w:rPr>
-              <w:instrText xml:space="preserve"> PAGEREF _Toc97739250 \h </w:instrText>
+              <w:instrText xml:space="preserve"> PAGEREF _Toc97998924 \h </w:instrText>
             </w:r>
             <w:r>
               <w:rPr>
@@ -1260,7 +1264,7 @@
               <w:lang w:eastAsia="de-AT"/>
             </w:rPr>
           </w:pPr>
-          <w:hyperlink w:anchor="_Toc97739251" w:history="1">
+          <w:hyperlink w:anchor="_Toc97998925" w:history="1">
             <w:r>
               <w:rPr>
                 <w:rStyle w:val="Hyperlink"/>
@@ -1304,7 +1308,7 @@
                 <w:noProof/>
                 <w:webHidden/>
               </w:rPr>
-              <w:instrText xml:space="preserve"> PAGEREF _Toc97739251 \h </w:instrText>
+              <w:instrText xml:space="preserve"> PAGEREF _Toc97998925 \h </w:instrText>
             </w:r>
             <w:r>
               <w:rPr>
@@ -1348,7 +1352,7 @@
               <w:lang w:eastAsia="de-AT"/>
             </w:rPr>
           </w:pPr>
-          <w:hyperlink w:anchor="_Toc97739252" w:history="1">
+          <w:hyperlink w:anchor="_Toc97998926" w:history="1">
             <w:r>
               <w:rPr>
                 <w:rStyle w:val="Hyperlink"/>
@@ -1392,7 +1396,7 @@
                 <w:noProof/>
                 <w:webHidden/>
               </w:rPr>
-              <w:instrText xml:space="preserve"> PAGEREF _Toc97739252 \h </w:instrText>
+              <w:instrText xml:space="preserve"> PAGEREF _Toc97998926 \h </w:instrText>
             </w:r>
             <w:r>
               <w:rPr>
@@ -1436,7 +1440,7 @@
               <w:lang w:eastAsia="de-AT"/>
             </w:rPr>
           </w:pPr>
-          <w:hyperlink w:anchor="_Toc97739253" w:history="1">
+          <w:hyperlink w:anchor="_Toc97998927" w:history="1">
             <w:r>
               <w:rPr>
                 <w:rStyle w:val="Hyperlink"/>
@@ -1480,7 +1484,7 @@
                 <w:noProof/>
                 <w:webHidden/>
               </w:rPr>
-              <w:instrText xml:space="preserve"> PAGEREF _Toc97739253 \h </w:instrText>
+              <w:instrText xml:space="preserve"> PAGEREF _Toc97998927 \h </w:instrText>
             </w:r>
             <w:r>
               <w:rPr>
@@ -1524,7 +1528,7 @@
               <w:lang w:eastAsia="de-AT"/>
             </w:rPr>
           </w:pPr>
-          <w:hyperlink w:anchor="_Toc97739254" w:history="1">
+          <w:hyperlink w:anchor="_Toc97998928" w:history="1">
             <w:r>
               <w:rPr>
                 <w:rStyle w:val="Hyperlink"/>
@@ -1568,7 +1572,7 @@
                 <w:noProof/>
                 <w:webHidden/>
               </w:rPr>
-              <w:instrText xml:space="preserve"> PAGEREF _Toc97739254 \h </w:instrText>
+              <w:instrText xml:space="preserve"> PAGEREF _Toc97998928 \h </w:instrText>
             </w:r>
             <w:r>
               <w:rPr>
@@ -1612,7 +1616,7 @@
               <w:lang w:eastAsia="de-AT"/>
             </w:rPr>
           </w:pPr>
-          <w:hyperlink w:anchor="_Toc97739255" w:history="1">
+          <w:hyperlink w:anchor="_Toc97998929" w:history="1">
             <w:r>
               <w:rPr>
                 <w:rStyle w:val="Hyperlink"/>
@@ -1633,6 +1637,264 @@
                 <w:rStyle w:val="Hyperlink"/>
                 <w:noProof/>
               </w:rPr>
+              <w:t>Einarbeitung in den gegebenen Code (Aufgabe 3)</w:t>
+            </w:r>
+            <w:r>
+              <w:rPr>
+                <w:noProof/>
+                <w:webHidden/>
+              </w:rPr>
+              <w:tab/>
+            </w:r>
+            <w:r>
+              <w:rPr>
+                <w:noProof/>
+                <w:webHidden/>
+              </w:rPr>
+              <w:fldChar w:fldCharType="begin"/>
+            </w:r>
+            <w:r>
+              <w:rPr>
+                <w:noProof/>
+                <w:webHidden/>
+              </w:rPr>
+              <w:instrText xml:space="preserve"> PAGEREF _Toc97998929 \h </w:instrText>
+            </w:r>
+            <w:r>
+              <w:rPr>
+                <w:noProof/>
+                <w:webHidden/>
+              </w:rPr>
+            </w:r>
+            <w:r>
+              <w:rPr>
+                <w:noProof/>
+                <w:webHidden/>
+              </w:rPr>
+              <w:fldChar w:fldCharType="separate"/>
+            </w:r>
+            <w:r>
+              <w:rPr>
+                <w:noProof/>
+                <w:webHidden/>
+              </w:rPr>
+              <w:t>5</w:t>
+            </w:r>
+            <w:r>
+              <w:rPr>
+                <w:noProof/>
+                <w:webHidden/>
+              </w:rPr>
+              <w:fldChar w:fldCharType="end"/>
+            </w:r>
+          </w:hyperlink>
+        </w:p>
+        <w:p>
+          <w:pPr>
+            <w:pStyle w:val="Verzeichnis1"/>
+            <w:tabs>
+              <w:tab w:val="left" w:pos="440"/>
+              <w:tab w:val="right" w:leader="dot" w:pos="9062"/>
+            </w:tabs>
+            <w:rPr>
+              <w:rFonts w:eastAsiaTheme="minorEastAsia"/>
+              <w:noProof/>
+              <w:lang w:eastAsia="de-AT"/>
+            </w:rPr>
+          </w:pPr>
+          <w:hyperlink w:anchor="_Toc97998930" w:history="1">
+            <w:r>
+              <w:rPr>
+                <w:rStyle w:val="Hyperlink"/>
+                <w:noProof/>
+              </w:rPr>
+              <w:t>4</w:t>
+            </w:r>
+            <w:r>
+              <w:rPr>
+                <w:rFonts w:eastAsiaTheme="minorEastAsia"/>
+                <w:noProof/>
+                <w:lang w:eastAsia="de-AT"/>
+              </w:rPr>
+              <w:tab/>
+            </w:r>
+            <w:r>
+              <w:rPr>
+                <w:rStyle w:val="Hyperlink"/>
+                <w:noProof/>
+              </w:rPr>
+              <w:t>JUnit Tests für KinoSaal Klasse (Aufgabe 4)</w:t>
+            </w:r>
+            <w:r>
+              <w:rPr>
+                <w:noProof/>
+                <w:webHidden/>
+              </w:rPr>
+              <w:tab/>
+            </w:r>
+            <w:r>
+              <w:rPr>
+                <w:noProof/>
+                <w:webHidden/>
+              </w:rPr>
+              <w:fldChar w:fldCharType="begin"/>
+            </w:r>
+            <w:r>
+              <w:rPr>
+                <w:noProof/>
+                <w:webHidden/>
+              </w:rPr>
+              <w:instrText xml:space="preserve"> PAGEREF _Toc97998930 \h </w:instrText>
+            </w:r>
+            <w:r>
+              <w:rPr>
+                <w:noProof/>
+                <w:webHidden/>
+              </w:rPr>
+            </w:r>
+            <w:r>
+              <w:rPr>
+                <w:noProof/>
+                <w:webHidden/>
+              </w:rPr>
+              <w:fldChar w:fldCharType="separate"/>
+            </w:r>
+            <w:r>
+              <w:rPr>
+                <w:noProof/>
+                <w:webHidden/>
+              </w:rPr>
+              <w:t>6</w:t>
+            </w:r>
+            <w:r>
+              <w:rPr>
+                <w:noProof/>
+                <w:webHidden/>
+              </w:rPr>
+              <w:fldChar w:fldCharType="end"/>
+            </w:r>
+          </w:hyperlink>
+        </w:p>
+        <w:p>
+          <w:pPr>
+            <w:pStyle w:val="Verzeichnis1"/>
+            <w:tabs>
+              <w:tab w:val="left" w:pos="440"/>
+              <w:tab w:val="right" w:leader="dot" w:pos="9062"/>
+            </w:tabs>
+            <w:rPr>
+              <w:rFonts w:eastAsiaTheme="minorEastAsia"/>
+              <w:noProof/>
+              <w:lang w:eastAsia="de-AT"/>
+            </w:rPr>
+          </w:pPr>
+          <w:hyperlink w:anchor="_Toc97998931" w:history="1">
+            <w:r>
+              <w:rPr>
+                <w:rStyle w:val="Hyperlink"/>
+                <w:noProof/>
+              </w:rPr>
+              <w:t>5</w:t>
+            </w:r>
+            <w:r>
+              <w:rPr>
+                <w:rFonts w:eastAsiaTheme="minorEastAsia"/>
+                <w:noProof/>
+                <w:lang w:eastAsia="de-AT"/>
+              </w:rPr>
+              <w:tab/>
+            </w:r>
+            <w:r>
+              <w:rPr>
+                <w:rStyle w:val="Hyperlink"/>
+                <w:noProof/>
+              </w:rPr>
+              <w:t>JUnit Tests für Vorstellung Klasse (Aufgabe 5)</w:t>
+            </w:r>
+            <w:r>
+              <w:rPr>
+                <w:noProof/>
+                <w:webHidden/>
+              </w:rPr>
+              <w:tab/>
+            </w:r>
+            <w:r>
+              <w:rPr>
+                <w:noProof/>
+                <w:webHidden/>
+              </w:rPr>
+              <w:fldChar w:fldCharType="begin"/>
+            </w:r>
+            <w:r>
+              <w:rPr>
+                <w:noProof/>
+                <w:webHidden/>
+              </w:rPr>
+              <w:instrText xml:space="preserve"> PAGEREF _Toc97998931 \h </w:instrText>
+            </w:r>
+            <w:r>
+              <w:rPr>
+                <w:noProof/>
+                <w:webHidden/>
+              </w:rPr>
+            </w:r>
+            <w:r>
+              <w:rPr>
+                <w:noProof/>
+                <w:webHidden/>
+              </w:rPr>
+              <w:fldChar w:fldCharType="separate"/>
+            </w:r>
+            <w:r>
+              <w:rPr>
+                <w:noProof/>
+                <w:webHidden/>
+              </w:rPr>
+              <w:t>6</w:t>
+            </w:r>
+            <w:r>
+              <w:rPr>
+                <w:noProof/>
+                <w:webHidden/>
+              </w:rPr>
+              <w:fldChar w:fldCharType="end"/>
+            </w:r>
+          </w:hyperlink>
+        </w:p>
+        <w:p>
+          <w:pPr>
+            <w:pStyle w:val="Verzeichnis1"/>
+            <w:tabs>
+              <w:tab w:val="left" w:pos="440"/>
+              <w:tab w:val="right" w:leader="dot" w:pos="9062"/>
+            </w:tabs>
+            <w:rPr>
+              <w:rFonts w:eastAsiaTheme="minorEastAsia"/>
+              <w:noProof/>
+              <w:lang w:eastAsia="de-AT"/>
+            </w:rPr>
+          </w:pPr>
+          <w:hyperlink w:anchor="_Toc97998932" w:history="1">
+            <w:r>
+              <w:rPr>
+                <w:rStyle w:val="Hyperlink"/>
+                <w:noProof/>
+              </w:rPr>
+              <w:t>6</w:t>
+            </w:r>
+            <w:r>
+              <w:rPr>
+                <w:rFonts w:eastAsiaTheme="minorEastAsia"/>
+                <w:noProof/>
+                <w:lang w:eastAsia="de-AT"/>
+              </w:rPr>
+              <w:tab/>
+            </w:r>
+            <w:r>
+              <w:rPr>
+                <w:rStyle w:val="Hyperlink"/>
+                <w:noProof/>
+              </w:rPr>
               <w:t>Abbildungsverzeichnis</w:t>
             </w:r>
             <w:r>
@@ -1654,7 +1916,7 @@
                 <w:noProof/>
                 <w:webHidden/>
               </w:rPr>
-              <w:instrText xml:space="preserve"> PAGEREF _Toc97739255 \h </w:instrText>
+              <w:instrText xml:space="preserve"> PAGEREF _Toc97998932 \h </w:instrText>
             </w:r>
             <w:r>
               <w:rPr>
@@ -1708,7 +1970,7 @@
         <w:pStyle w:val="berschrift1"/>
         <w:spacing w:line="276" w:lineRule="auto"/>
       </w:pPr>
-      <w:bookmarkStart w:id="0" w:name="_Toc97739238"/>
+      <w:bookmarkStart w:id="0" w:name="_Toc97998912"/>
       <w:r>
         <w:t>Grundbegriffe</w:t>
       </w:r>
@@ -1725,10 +1987,30 @@
     <w:p>
       <w:pPr>
         <w:pStyle w:val="berschrift2"/>
-      </w:pPr>
-      <w:bookmarkStart w:id="1" w:name="_Toc97739239"/>
-      <w:r>
-        <w:t>Was ist Test Driven Development?</w:t>
+        <w:rPr>
+          <w:lang w:val="en-US"/>
+        </w:rPr>
+      </w:pPr>
+      <w:bookmarkStart w:id="1" w:name="_Toc97998913"/>
+      <w:r>
+        <w:rPr>
+          <w:lang w:val="en-US"/>
+        </w:rPr>
+        <w:t xml:space="preserve">Was </w:t>
+      </w:r>
+      <w:proofErr w:type="spellStart"/>
+      <w:r>
+        <w:rPr>
+          <w:lang w:val="en-US"/>
+        </w:rPr>
+        <w:t>ist</w:t>
+      </w:r>
+      <w:proofErr w:type="spellEnd"/>
+      <w:r>
+        <w:rPr>
+          <w:lang w:val="en-US"/>
+        </w:rPr>
+        <w:t xml:space="preserve"> Test Driven Development?</w:t>
       </w:r>
       <w:bookmarkEnd w:id="1"/>
     </w:p>
@@ -1796,7 +2078,7 @@
       <w:pPr>
         <w:pStyle w:val="berschrift2"/>
       </w:pPr>
-      <w:bookmarkStart w:id="2" w:name="_Toc97739240"/>
+      <w:bookmarkStart w:id="2" w:name="_Toc97998914"/>
       <w:r>
         <w:t>Red-Green-Refactor</w:t>
       </w:r>
@@ -1991,14 +2273,27 @@
                             <w:r>
                               <w:t xml:space="preserve">Abbildung </w:t>
                             </w:r>
-                            <w:fldSimple w:instr=" SEQ Abbildung \* ARABIC ">
-                              <w:r>
-                                <w:rPr>
-                                  <w:noProof/>
-                                </w:rPr>
-                                <w:t>1</w:t>
-                              </w:r>
-                            </w:fldSimple>
+                            <w:r>
+                              <w:fldChar w:fldCharType="begin"/>
+                            </w:r>
+                            <w:r>
+                              <w:instrText xml:space="preserve"> SEQ Abbildung \* ARABIC </w:instrText>
+                            </w:r>
+                            <w:r>
+                              <w:fldChar w:fldCharType="separate"/>
+                            </w:r>
+                            <w:r>
+                              <w:rPr>
+                                <w:noProof/>
+                              </w:rPr>
+                              <w:t>1</w:t>
+                            </w:r>
+                            <w:r>
+                              <w:rPr>
+                                <w:noProof/>
+                              </w:rPr>
+                              <w:fldChar w:fldCharType="end"/>
+                            </w:r>
                             <w:r>
                               <w:t xml:space="preserve"> Red-Green-Refactor</w:t>
                             </w:r>
@@ -2039,14 +2334,27 @@
                       <w:r>
                         <w:t xml:space="preserve">Abbildung </w:t>
                       </w:r>
-                      <w:fldSimple w:instr=" SEQ Abbildung \* ARABIC ">
-                        <w:r>
-                          <w:rPr>
-                            <w:noProof/>
-                          </w:rPr>
-                          <w:t>1</w:t>
-                        </w:r>
-                      </w:fldSimple>
+                      <w:r>
+                        <w:fldChar w:fldCharType="begin"/>
+                      </w:r>
+                      <w:r>
+                        <w:instrText xml:space="preserve"> SEQ Abbildung \* ARABIC </w:instrText>
+                      </w:r>
+                      <w:r>
+                        <w:fldChar w:fldCharType="separate"/>
+                      </w:r>
+                      <w:r>
+                        <w:rPr>
+                          <w:noProof/>
+                        </w:rPr>
+                        <w:t>1</w:t>
+                      </w:r>
+                      <w:r>
+                        <w:rPr>
+                          <w:noProof/>
+                        </w:rPr>
+                        <w:fldChar w:fldCharType="end"/>
+                      </w:r>
                       <w:r>
                         <w:t xml:space="preserve"> Red-Green-Refactor</w:t>
                       </w:r>
@@ -2154,7 +2462,7 @@
       <w:pPr>
         <w:pStyle w:val="berschrift2"/>
       </w:pPr>
-      <w:bookmarkStart w:id="5" w:name="_Toc97739241"/>
+      <w:bookmarkStart w:id="5" w:name="_Toc97998915"/>
       <w:r>
         <w:t>Kent Beck</w:t>
       </w:r>
@@ -2240,7 +2548,7 @@
       <w:pPr>
         <w:pStyle w:val="berschrift2"/>
       </w:pPr>
-      <w:bookmarkStart w:id="6" w:name="_Toc97739242"/>
+      <w:bookmarkStart w:id="6" w:name="_Toc97998916"/>
       <w:r>
         <w:lastRenderedPageBreak/>
         <w:t>Testverfahren</w:t>
@@ -2288,7 +2596,7 @@
           <w:color w:val="auto"/>
         </w:rPr>
       </w:pPr>
-      <w:bookmarkStart w:id="7" w:name="_Toc97739243"/>
+      <w:bookmarkStart w:id="7" w:name="_Toc97998917"/>
       <w:r>
         <w:rPr>
           <w:color w:val="auto"/>
@@ -2321,27 +2629,18 @@
           <w:color w:val="auto"/>
         </w:rPr>
       </w:pPr>
-      <w:bookmarkStart w:id="8" w:name="_Toc97739244"/>
+      <w:bookmarkStart w:id="8" w:name="_Toc97998918"/>
       <w:r>
         <w:rPr>
           <w:color w:val="auto"/>
         </w:rPr>
-        <w:t>Dynamische</w:t>
-      </w:r>
-      <w:r>
-        <w:rPr>
-          <w:color w:val="auto"/>
-        </w:rPr>
-        <w:t xml:space="preserve"> Tests</w:t>
+        <w:t>Dynamische Tests</w:t>
       </w:r>
       <w:bookmarkEnd w:id="8"/>
     </w:p>
     <w:p>
       <w:r>
-        <w:t>Bei</w:t>
-      </w:r>
-      <w:r>
-        <w:t xml:space="preserve"> dynamischen </w:t>
+        <w:t xml:space="preserve">Bei dynamischen </w:t>
       </w:r>
       <w:r>
         <w:t xml:space="preserve">Tests </w:t>
@@ -2370,7 +2669,7 @@
           <w:lang w:val="en-US"/>
         </w:rPr>
       </w:pPr>
-      <w:bookmarkStart w:id="9" w:name="_Toc97739245"/>
+      <w:bookmarkStart w:id="9" w:name="_Toc97998919"/>
       <w:r>
         <w:rPr>
           <w:color w:val="auto"/>
@@ -2481,7 +2780,7 @@
       <w:pPr>
         <w:pStyle w:val="berschrift2"/>
       </w:pPr>
-      <w:bookmarkStart w:id="10" w:name="_Toc97739246"/>
+      <w:bookmarkStart w:id="10" w:name="_Toc97998920"/>
       <w:r>
         <w:t>Test</w:t>
       </w:r>
@@ -2514,7 +2813,7 @@
           <w:lang w:val="en-US"/>
         </w:rPr>
       </w:pPr>
-      <w:bookmarkStart w:id="11" w:name="_Toc97739247"/>
+      <w:bookmarkStart w:id="11" w:name="_Toc97998921"/>
       <w:r>
         <w:rPr>
           <w:color w:val="auto"/>
@@ -2540,7 +2839,7 @@
           <w:lang w:val="en-US"/>
         </w:rPr>
       </w:pPr>
-      <w:bookmarkStart w:id="12" w:name="_Toc97739248"/>
+      <w:bookmarkStart w:id="12" w:name="_Toc97998922"/>
       <w:r>
         <w:rPr>
           <w:color w:val="auto"/>
@@ -2563,7 +2862,7 @@
           <w:lang w:val="en-US"/>
         </w:rPr>
       </w:pPr>
-      <w:bookmarkStart w:id="13" w:name="_Toc97739249"/>
+      <w:bookmarkStart w:id="13" w:name="_Toc97998923"/>
       <w:r>
         <w:rPr>
           <w:color w:val="auto"/>
@@ -2586,7 +2885,7 @@
           <w:lang w:val="en-US"/>
         </w:rPr>
       </w:pPr>
-      <w:bookmarkStart w:id="14" w:name="_Toc97739250"/>
+      <w:bookmarkStart w:id="14" w:name="_Toc97998924"/>
       <w:r>
         <w:rPr>
           <w:color w:val="auto"/>
@@ -2624,7 +2923,7 @@
           <w:lang w:val="en-US"/>
         </w:rPr>
       </w:pPr>
-      <w:bookmarkStart w:id="15" w:name="_Toc97739251"/>
+      <w:bookmarkStart w:id="15" w:name="_Toc97998925"/>
       <w:r>
         <w:rPr>
           <w:color w:val="auto"/>
@@ -2648,7 +2947,7 @@
           <w:lang w:val="en-US"/>
         </w:rPr>
       </w:pPr>
-      <w:bookmarkStart w:id="16" w:name="_Toc97739252"/>
+      <w:bookmarkStart w:id="16" w:name="_Toc97998926"/>
       <w:proofErr w:type="spellStart"/>
       <w:r>
         <w:rPr>
@@ -2740,14 +3039,27 @@
                             <w:r>
                               <w:t xml:space="preserve">Abbildung </w:t>
                             </w:r>
-                            <w:fldSimple w:instr=" SEQ Abbildung \* ARABIC ">
-                              <w:r>
-                                <w:rPr>
-                                  <w:noProof/>
-                                </w:rPr>
-                                <w:t>2</w:t>
-                              </w:r>
-                            </w:fldSimple>
+                            <w:r>
+                              <w:fldChar w:fldCharType="begin"/>
+                            </w:r>
+                            <w:r>
+                              <w:instrText xml:space="preserve"> SEQ Abbildung \* ARABIC </w:instrText>
+                            </w:r>
+                            <w:r>
+                              <w:fldChar w:fldCharType="separate"/>
+                            </w:r>
+                            <w:r>
+                              <w:rPr>
+                                <w:noProof/>
+                              </w:rPr>
+                              <w:t>2</w:t>
+                            </w:r>
+                            <w:r>
+                              <w:rPr>
+                                <w:noProof/>
+                              </w:rPr>
+                              <w:fldChar w:fldCharType="end"/>
+                            </w:r>
                             <w:r>
                               <w:t xml:space="preserve"> Testpyramide</w:t>
                             </w:r>
@@ -2784,14 +3096,27 @@
                       <w:r>
                         <w:t xml:space="preserve">Abbildung </w:t>
                       </w:r>
-                      <w:fldSimple w:instr=" SEQ Abbildung \* ARABIC ">
-                        <w:r>
-                          <w:rPr>
-                            <w:noProof/>
-                          </w:rPr>
-                          <w:t>2</w:t>
-                        </w:r>
-                      </w:fldSimple>
+                      <w:r>
+                        <w:fldChar w:fldCharType="begin"/>
+                      </w:r>
+                      <w:r>
+                        <w:instrText xml:space="preserve"> SEQ Abbildung \* ARABIC </w:instrText>
+                      </w:r>
+                      <w:r>
+                        <w:fldChar w:fldCharType="separate"/>
+                      </w:r>
+                      <w:r>
+                        <w:rPr>
+                          <w:noProof/>
+                        </w:rPr>
+                        <w:t>2</w:t>
+                      </w:r>
+                      <w:r>
+                        <w:rPr>
+                          <w:noProof/>
+                        </w:rPr>
+                        <w:fldChar w:fldCharType="end"/>
+                      </w:r>
                       <w:r>
                         <w:t xml:space="preserve"> Testpyramide</w:t>
                       </w:r>
@@ -2890,7 +3215,7 @@
           <w:lang w:val="en-US"/>
         </w:rPr>
       </w:pPr>
-      <w:bookmarkStart w:id="19" w:name="_Toc97739253"/>
+      <w:bookmarkStart w:id="19" w:name="_Toc97998927"/>
       <w:r>
         <w:rPr>
           <w:lang w:val="en-US"/>
@@ -2937,7 +3262,7 @@
           <w:lang w:val="en-US"/>
         </w:rPr>
       </w:pPr>
-      <w:bookmarkStart w:id="20" w:name="_Toc97739254"/>
+      <w:bookmarkStart w:id="20" w:name="_Toc97998928"/>
       <w:r>
         <w:rPr>
           <w:lang w:val="en-US"/>
@@ -2958,6 +3283,251 @@
       </w:r>
       <w:r>
         <w:t>Ein Mock-Objekt ist ein Programmteil, der zur Durchführung von Modultests als Platzhalter für echte Objekte verwendet wird.</w:t>
+      </w:r>
+    </w:p>
+    <w:p/>
+    <w:p>
+      <w:pPr>
+        <w:pStyle w:val="berschrift1"/>
+      </w:pPr>
+      <w:bookmarkStart w:id="21" w:name="_Toc97998929"/>
+      <w:r>
+        <w:t>Einarbeitung in den gegebenen C</w:t>
+      </w:r>
+      <w:r>
+        <w:t>ode (Aufgabe 3)</w:t>
+      </w:r>
+      <w:bookmarkEnd w:id="21"/>
+    </w:p>
+    <w:p>
+      <w:r>
+        <w:t xml:space="preserve">Arbeiten Sie sich in den gegebenen Code zur Kinoverwaltung ein. Verwenden Sie die gegebenen Klassen </w:t>
+      </w:r>
+      <w:proofErr w:type="spellStart"/>
+      <w:r>
+        <w:t>KinoSaal</w:t>
+      </w:r>
+      <w:proofErr w:type="spellEnd"/>
+      <w:r>
+        <w:t xml:space="preserve">, Ticket, Vorstellung, Kinoverwaltung in der App-Klasse (main-Methode), um ein Gefühl für die Funktionsweise des Programms zu bekommen. Führen Sie folgende Punkte durch: </w:t>
+      </w:r>
+    </w:p>
+    <w:p>
+      <w:pPr>
+        <w:pStyle w:val="Listenabsatz"/>
+        <w:numPr>
+          <w:ilvl w:val="0"/>
+          <w:numId w:val="46"/>
+        </w:numPr>
+      </w:pPr>
+      <w:r>
+        <w:t xml:space="preserve">Kinosäle </w:t>
+      </w:r>
+      <w:r>
+        <w:t xml:space="preserve">anlegen </w:t>
+      </w:r>
+      <w:r>
+        <w:rPr>
+          <w:rFonts w:ascii="Segoe UI Symbol" w:hAnsi="Segoe UI Symbol" w:cs="Segoe UI Symbol"/>
+        </w:rPr>
+        <w:t>✔</w:t>
+      </w:r>
+      <w:r>
+        <w:t>️</w:t>
+      </w:r>
+    </w:p>
+    <w:p>
+      <w:pPr>
+        <w:pStyle w:val="Listenabsatz"/>
+        <w:numPr>
+          <w:ilvl w:val="0"/>
+          <w:numId w:val="46"/>
+        </w:numPr>
+      </w:pPr>
+      <w:r>
+        <w:t xml:space="preserve">Vorstellungen anlegen </w:t>
+      </w:r>
+      <w:r>
+        <w:rPr>
+          <w:rFonts w:ascii="Segoe UI Symbol" w:hAnsi="Segoe UI Symbol" w:cs="Segoe UI Symbol"/>
+        </w:rPr>
+        <w:t>✔</w:t>
+      </w:r>
+      <w:r>
+        <w:t>️</w:t>
+      </w:r>
+    </w:p>
+    <w:p>
+      <w:pPr>
+        <w:pStyle w:val="Listenabsatz"/>
+        <w:numPr>
+          <w:ilvl w:val="0"/>
+          <w:numId w:val="46"/>
+        </w:numPr>
+      </w:pPr>
+      <w:r>
+        <w:t xml:space="preserve">Vorstellungen über die Kinoverwaltung einplanen </w:t>
+      </w:r>
+      <w:r>
+        <w:rPr>
+          <w:rFonts w:ascii="Segoe UI Symbol" w:hAnsi="Segoe UI Symbol" w:cs="Segoe UI Symbol"/>
+        </w:rPr>
+        <w:t>✔</w:t>
+      </w:r>
+      <w:r>
+        <w:t>️</w:t>
+      </w:r>
+    </w:p>
+    <w:p>
+      <w:pPr>
+        <w:pStyle w:val="Listenabsatz"/>
+        <w:numPr>
+          <w:ilvl w:val="0"/>
+          <w:numId w:val="46"/>
+        </w:numPr>
+      </w:pPr>
+      <w:r>
+        <w:t xml:space="preserve">Tickets für Vorstellungen ausgeben </w:t>
+      </w:r>
+      <w:r>
+        <w:rPr>
+          <w:rFonts w:ascii="Segoe UI Symbol" w:hAnsi="Segoe UI Symbol" w:cs="Segoe UI Symbol"/>
+        </w:rPr>
+        <w:t>✔</w:t>
+      </w:r>
+      <w:r>
+        <w:t>️</w:t>
+      </w:r>
+    </w:p>
+    <w:p>
+      <w:pPr>
+        <w:pStyle w:val="Listenabsatz"/>
+        <w:numPr>
+          <w:ilvl w:val="0"/>
+          <w:numId w:val="46"/>
+        </w:numPr>
+      </w:pPr>
+      <w:r>
+        <w:t>etc.</w:t>
+      </w:r>
+      <w:r>
+        <w:t xml:space="preserve"> </w:t>
+      </w:r>
+      <w:r>
+        <w:rPr>
+          <w:rFonts w:ascii="Segoe UI Symbol" w:hAnsi="Segoe UI Symbol" w:cs="Segoe UI Symbol"/>
+        </w:rPr>
+        <w:t>✔</w:t>
+      </w:r>
+      <w:r>
+        <w:t>️</w:t>
+      </w:r>
+    </w:p>
+    <w:p/>
+    <w:p>
+      <w:pPr>
+        <w:pStyle w:val="berschrift1"/>
+      </w:pPr>
+      <w:bookmarkStart w:id="22" w:name="_Toc97998930"/>
+      <w:proofErr w:type="spellStart"/>
+      <w:r>
+        <w:lastRenderedPageBreak/>
+        <w:t>JUnit</w:t>
+      </w:r>
+      <w:proofErr w:type="spellEnd"/>
+      <w:r>
+        <w:t xml:space="preserve"> Tests für </w:t>
+      </w:r>
+      <w:proofErr w:type="spellStart"/>
+      <w:r>
+        <w:t>KinoSaal</w:t>
+      </w:r>
+      <w:proofErr w:type="spellEnd"/>
+      <w:r>
+        <w:t xml:space="preserve"> Klasse </w:t>
+      </w:r>
+      <w:r>
+        <w:t xml:space="preserve">(Aufgabe </w:t>
+      </w:r>
+      <w:r>
+        <w:t>4</w:t>
+      </w:r>
+      <w:r>
+        <w:t>)</w:t>
+      </w:r>
+      <w:bookmarkEnd w:id="22"/>
+    </w:p>
+    <w:p>
+      <w:r>
+        <w:t xml:space="preserve">Testen Sie alle Methoden der Klasse </w:t>
+      </w:r>
+      <w:proofErr w:type="spellStart"/>
+      <w:r>
+        <w:t>KinoSaal</w:t>
+      </w:r>
+      <w:proofErr w:type="spellEnd"/>
+      <w:r>
+        <w:t xml:space="preserve"> (Testklasse </w:t>
+      </w:r>
+      <w:proofErr w:type="spellStart"/>
+      <w:r>
+        <w:t>TestKinoSaal</w:t>
+      </w:r>
+      <w:proofErr w:type="spellEnd"/>
+      <w:r>
+        <w:t>).</w:t>
+      </w:r>
+      <w:r>
+        <w:t xml:space="preserve"> </w:t>
+      </w:r>
+      <w:r>
+        <w:rPr>
+          <w:rFonts w:ascii="Segoe UI Symbol" w:hAnsi="Segoe UI Symbol" w:cs="Segoe UI Symbol"/>
+        </w:rPr>
+        <w:t>✔</w:t>
+      </w:r>
+      <w:r>
+        <w:t>️</w:t>
+      </w:r>
+    </w:p>
+    <w:p>
+      <w:pPr>
+        <w:pStyle w:val="berschrift1"/>
+      </w:pPr>
+      <w:bookmarkStart w:id="23" w:name="_Toc97998931"/>
+      <w:proofErr w:type="spellStart"/>
+      <w:r>
+        <w:t>JUnit</w:t>
+      </w:r>
+      <w:proofErr w:type="spellEnd"/>
+      <w:r>
+        <w:t xml:space="preserve"> Tests für </w:t>
+      </w:r>
+      <w:r>
+        <w:t>Vorstellung</w:t>
+      </w:r>
+      <w:r>
+        <w:t xml:space="preserve"> Klasse (Aufgabe </w:t>
+      </w:r>
+      <w:r>
+        <w:t>5</w:t>
+      </w:r>
+      <w:r>
+        <w:t>)</w:t>
+      </w:r>
+      <w:bookmarkEnd w:id="23"/>
+    </w:p>
+    <w:p>
+      <w:r>
+        <w:t xml:space="preserve">Testen Sie alle Methoden der Klasse Vorstellung (Testklasse </w:t>
+      </w:r>
+      <w:proofErr w:type="spellStart"/>
+      <w:r>
+        <w:t>TestVorstellung</w:t>
+      </w:r>
+      <w:proofErr w:type="spellEnd"/>
+      <w:r>
+        <w:t>).</w:t>
       </w:r>
     </w:p>
     <w:p/>
@@ -2978,10 +3548,6 @@
     <w:p/>
     <w:p/>
     <w:p/>
-    <w:p/>
-    <w:p/>
-    <w:p/>
-    <w:p/>
     <w:p>
       <w:r>
         <w:br w:type="page"/>
@@ -2992,12 +3558,12 @@
         <w:pStyle w:val="berschrift1"/>
         <w:spacing w:line="276" w:lineRule="auto"/>
       </w:pPr>
-      <w:bookmarkStart w:id="21" w:name="_Toc97739255"/>
+      <w:bookmarkStart w:id="24" w:name="_Toc97998932"/>
       <w:r>
         <w:lastRenderedPageBreak/>
         <w:t>Abbildungsverzeichnis</w:t>
       </w:r>
-      <w:bookmarkEnd w:id="21"/>
+      <w:bookmarkEnd w:id="24"/>
     </w:p>
     <w:p>
       <w:pPr>
@@ -7438,6 +8004,119 @@
     </w:lvl>
   </w:abstractNum>
   <w:abstractNum w:abstractNumId="36" w15:restartNumberingAfterBreak="0">
+    <w:nsid w:val="5F272795"/>
+    <w:multiLevelType w:val="hybridMultilevel"/>
+    <w:tmpl w:val="923EFBA0"/>
+    <w:lvl w:ilvl="0" w:tplc="0C070001">
+      <w:start w:val="1"/>
+      <w:numFmt w:val="bullet"/>
+      <w:lvlText w:val=""/>
+      <w:lvlJc w:val="left"/>
+      <w:pPr>
+        <w:ind w:left="720" w:hanging="360"/>
+      </w:pPr>
+      <w:rPr>
+        <w:rFonts w:ascii="Symbol" w:hAnsi="Symbol" w:hint="default"/>
+      </w:rPr>
+    </w:lvl>
+    <w:lvl w:ilvl="1" w:tplc="0C070003" w:tentative="1">
+      <w:start w:val="1"/>
+      <w:numFmt w:val="bullet"/>
+      <w:lvlText w:val="o"/>
+      <w:lvlJc w:val="left"/>
+      <w:pPr>
+        <w:ind w:left="1440" w:hanging="360"/>
+      </w:pPr>
+      <w:rPr>
+        <w:rFonts w:ascii="Courier New" w:hAnsi="Courier New" w:cs="Courier New" w:hint="default"/>
+      </w:rPr>
+    </w:lvl>
+    <w:lvl w:ilvl="2" w:tplc="0C070005" w:tentative="1">
+      <w:start w:val="1"/>
+      <w:numFmt w:val="bullet"/>
+      <w:lvlText w:val=""/>
+      <w:lvlJc w:val="left"/>
+      <w:pPr>
+        <w:ind w:left="2160" w:hanging="360"/>
+      </w:pPr>
+      <w:rPr>
+        <w:rFonts w:ascii="Wingdings" w:hAnsi="Wingdings" w:hint="default"/>
+      </w:rPr>
+    </w:lvl>
+    <w:lvl w:ilvl="3" w:tplc="0C070001" w:tentative="1">
+      <w:start w:val="1"/>
+      <w:numFmt w:val="bullet"/>
+      <w:lvlText w:val=""/>
+      <w:lvlJc w:val="left"/>
+      <w:pPr>
+        <w:ind w:left="2880" w:hanging="360"/>
+      </w:pPr>
+      <w:rPr>
+        <w:rFonts w:ascii="Symbol" w:hAnsi="Symbol" w:hint="default"/>
+      </w:rPr>
+    </w:lvl>
+    <w:lvl w:ilvl="4" w:tplc="0C070003" w:tentative="1">
+      <w:start w:val="1"/>
+      <w:numFmt w:val="bullet"/>
+      <w:lvlText w:val="o"/>
+      <w:lvlJc w:val="left"/>
+      <w:pPr>
+        <w:ind w:left="3600" w:hanging="360"/>
+      </w:pPr>
+      <w:rPr>
+        <w:rFonts w:ascii="Courier New" w:hAnsi="Courier New" w:cs="Courier New" w:hint="default"/>
+      </w:rPr>
+    </w:lvl>
+    <w:lvl w:ilvl="5" w:tplc="0C070005" w:tentative="1">
+      <w:start w:val="1"/>
+      <w:numFmt w:val="bullet"/>
+      <w:lvlText w:val=""/>
+      <w:lvlJc w:val="left"/>
+      <w:pPr>
+        <w:ind w:left="4320" w:hanging="360"/>
+      </w:pPr>
+      <w:rPr>
+        <w:rFonts w:ascii="Wingdings" w:hAnsi="Wingdings" w:hint="default"/>
+      </w:rPr>
+    </w:lvl>
+    <w:lvl w:ilvl="6" w:tplc="0C070001" w:tentative="1">
+      <w:start w:val="1"/>
+      <w:numFmt w:val="bullet"/>
+      <w:lvlText w:val=""/>
+      <w:lvlJc w:val="left"/>
+      <w:pPr>
+        <w:ind w:left="5040" w:hanging="360"/>
+      </w:pPr>
+      <w:rPr>
+        <w:rFonts w:ascii="Symbol" w:hAnsi="Symbol" w:hint="default"/>
+      </w:rPr>
+    </w:lvl>
+    <w:lvl w:ilvl="7" w:tplc="0C070003" w:tentative="1">
+      <w:start w:val="1"/>
+      <w:numFmt w:val="bullet"/>
+      <w:lvlText w:val="o"/>
+      <w:lvlJc w:val="left"/>
+      <w:pPr>
+        <w:ind w:left="5760" w:hanging="360"/>
+      </w:pPr>
+      <w:rPr>
+        <w:rFonts w:ascii="Courier New" w:hAnsi="Courier New" w:cs="Courier New" w:hint="default"/>
+      </w:rPr>
+    </w:lvl>
+    <w:lvl w:ilvl="8" w:tplc="0C070005" w:tentative="1">
+      <w:start w:val="1"/>
+      <w:numFmt w:val="bullet"/>
+      <w:lvlText w:val=""/>
+      <w:lvlJc w:val="left"/>
+      <w:pPr>
+        <w:ind w:left="6480" w:hanging="360"/>
+      </w:pPr>
+      <w:rPr>
+        <w:rFonts w:ascii="Wingdings" w:hAnsi="Wingdings" w:hint="default"/>
+      </w:rPr>
+    </w:lvl>
+  </w:abstractNum>
+  <w:abstractNum w:abstractNumId="37" w15:restartNumberingAfterBreak="0">
     <w:nsid w:val="5F9C405C"/>
     <w:multiLevelType w:val="hybridMultilevel"/>
     <w:tmpl w:val="B2D89B1C"/>
@@ -7550,7 +8229,7 @@
       </w:rPr>
     </w:lvl>
   </w:abstractNum>
-  <w:abstractNum w:abstractNumId="37" w15:restartNumberingAfterBreak="0">
+  <w:abstractNum w:abstractNumId="38" w15:restartNumberingAfterBreak="0">
     <w:nsid w:val="604D3968"/>
     <w:multiLevelType w:val="hybridMultilevel"/>
     <w:tmpl w:val="BBF0810E"/>
@@ -7663,7 +8342,7 @@
       </w:rPr>
     </w:lvl>
   </w:abstractNum>
-  <w:abstractNum w:abstractNumId="38" w15:restartNumberingAfterBreak="0">
+  <w:abstractNum w:abstractNumId="39" w15:restartNumberingAfterBreak="0">
     <w:nsid w:val="62B5176A"/>
     <w:multiLevelType w:val="multilevel"/>
     <w:tmpl w:val="0C07001F"/>
@@ -7749,7 +8428,7 @@
       </w:pPr>
     </w:lvl>
   </w:abstractNum>
-  <w:abstractNum w:abstractNumId="39" w15:restartNumberingAfterBreak="0">
+  <w:abstractNum w:abstractNumId="40" w15:restartNumberingAfterBreak="0">
     <w:nsid w:val="6CB05E0C"/>
     <w:multiLevelType w:val="hybridMultilevel"/>
     <w:tmpl w:val="76D6779E"/>
@@ -7889,7 +8568,7 @@
       </w:rPr>
     </w:lvl>
   </w:abstractNum>
-  <w:abstractNum w:abstractNumId="40" w15:restartNumberingAfterBreak="0">
+  <w:abstractNum w:abstractNumId="41" w15:restartNumberingAfterBreak="0">
     <w:nsid w:val="6DD97388"/>
     <w:multiLevelType w:val="hybridMultilevel"/>
     <w:tmpl w:val="FC2227C4"/>
@@ -8029,7 +8708,7 @@
       </w:rPr>
     </w:lvl>
   </w:abstractNum>
-  <w:abstractNum w:abstractNumId="41" w15:restartNumberingAfterBreak="0">
+  <w:abstractNum w:abstractNumId="42" w15:restartNumberingAfterBreak="0">
     <w:nsid w:val="796141CD"/>
     <w:multiLevelType w:val="hybridMultilevel"/>
     <w:tmpl w:val="B95228FA"/>
@@ -8141,7 +8820,7 @@
       </w:rPr>
     </w:lvl>
   </w:abstractNum>
-  <w:abstractNum w:abstractNumId="42" w15:restartNumberingAfterBreak="0">
+  <w:abstractNum w:abstractNumId="43" w15:restartNumberingAfterBreak="0">
     <w:nsid w:val="7C8E24DA"/>
     <w:multiLevelType w:val="hybridMultilevel"/>
     <w:tmpl w:val="0564131A"/>
@@ -8254,7 +8933,7 @@
       </w:rPr>
     </w:lvl>
   </w:abstractNum>
-  <w:abstractNum w:abstractNumId="43" w15:restartNumberingAfterBreak="0">
+  <w:abstractNum w:abstractNumId="44" w15:restartNumberingAfterBreak="0">
     <w:nsid w:val="7EC52FCB"/>
     <w:multiLevelType w:val="hybridMultilevel"/>
     <w:tmpl w:val="8ACC2068"/>
@@ -8367,7 +9046,7 @@
       </w:rPr>
     </w:lvl>
   </w:abstractNum>
-  <w:abstractNum w:abstractNumId="44" w15:restartNumberingAfterBreak="0">
+  <w:abstractNum w:abstractNumId="45" w15:restartNumberingAfterBreak="0">
     <w:nsid w:val="7FCB5C9D"/>
     <w:multiLevelType w:val="hybridMultilevel"/>
     <w:tmpl w:val="5CB4C6B0"/>
@@ -8487,7 +9166,7 @@
     <w:abstractNumId w:val="33"/>
   </w:num>
   <w:num w:numId="3">
-    <w:abstractNumId w:val="38"/>
+    <w:abstractNumId w:val="39"/>
   </w:num>
   <w:num w:numId="4">
     <w:abstractNumId w:val="29"/>
@@ -8508,7 +9187,7 @@
     <w:abstractNumId w:val="20"/>
   </w:num>
   <w:num w:numId="10">
-    <w:abstractNumId w:val="37"/>
+    <w:abstractNumId w:val="38"/>
   </w:num>
   <w:num w:numId="11">
     <w:abstractNumId w:val="18"/>
@@ -8517,25 +9196,25 @@
     <w:abstractNumId w:val="9"/>
   </w:num>
   <w:num w:numId="13">
-    <w:abstractNumId w:val="42"/>
+    <w:abstractNumId w:val="43"/>
   </w:num>
   <w:num w:numId="14">
     <w:abstractNumId w:val="11"/>
   </w:num>
   <w:num w:numId="15">
-    <w:abstractNumId w:val="36"/>
+    <w:abstractNumId w:val="37"/>
   </w:num>
   <w:num w:numId="16">
     <w:abstractNumId w:val="24"/>
   </w:num>
   <w:num w:numId="17">
-    <w:abstractNumId w:val="43"/>
+    <w:abstractNumId w:val="44"/>
   </w:num>
   <w:num w:numId="18">
     <w:abstractNumId w:val="30"/>
   </w:num>
   <w:num w:numId="19">
-    <w:abstractNumId w:val="44"/>
+    <w:abstractNumId w:val="45"/>
   </w:num>
   <w:num w:numId="20">
     <w:abstractNumId w:val="32"/>
@@ -8577,13 +9256,13 @@
     <w:abstractNumId w:val="14"/>
   </w:num>
   <w:num w:numId="33">
-    <w:abstractNumId w:val="41"/>
+    <w:abstractNumId w:val="42"/>
   </w:num>
   <w:num w:numId="34">
     <w:abstractNumId w:val="35"/>
   </w:num>
   <w:num w:numId="35">
-    <w:abstractNumId w:val="39"/>
+    <w:abstractNumId w:val="40"/>
   </w:num>
   <w:num w:numId="36">
     <w:abstractNumId w:val="23"/>
@@ -8607,13 +9286,16 @@
     <w:abstractNumId w:val="26"/>
   </w:num>
   <w:num w:numId="43">
-    <w:abstractNumId w:val="40"/>
+    <w:abstractNumId w:val="41"/>
   </w:num>
   <w:num w:numId="44">
     <w:abstractNumId w:val="21"/>
   </w:num>
   <w:num w:numId="45">
     <w:abstractNumId w:val="6"/>
+  </w:num>
+  <w:num w:numId="46">
+    <w:abstractNumId w:val="36"/>
   </w:num>
 </w:numbering>
 </file>

</xml_diff>